<commit_message>
Update docx + little updating readme fix
</commit_message>
<xml_diff>
--- a/test.docx
+++ b/test.docx
@@ -17,835 +17,63 @@
           <w:iCs/>
           <w:lang w:val="en-GB"/>
         </w:rPr>
-        <w:t xml:space="preserve">Lorem ipsum </w:t>
+        <w:t>Test update</w:t>
       </w:r>
-      <w:proofErr w:type="spellStart"/>
+    </w:p>
+    <w:p>
+      <w:pPr>
+        <w:ind w:left="0" w:firstLine="709"/>
+        <w:rPr>
+          <w:rFonts w:ascii="Times New Roman" w:eastAsia="Times New Roman" w:hAnsi="Times New Roman" w:cs="Times New Roman"/>
+          <w:iCs/>
+          <w:lang w:val="en-GB"/>
+        </w:rPr>
+      </w:pPr>
+    </w:p>
+    <w:p>
+      <w:pPr>
+        <w:ind w:left="0" w:firstLine="709"/>
+        <w:rPr>
+          <w:rFonts w:ascii="Times New Roman" w:eastAsia="Times New Roman" w:hAnsi="Times New Roman" w:cs="Times New Roman"/>
+          <w:iCs/>
+          <w:lang w:val="en-GB"/>
+        </w:rPr>
+      </w:pPr>
       <w:r>
         <w:rPr>
           <w:rFonts w:ascii="Times New Roman" w:eastAsia="Times New Roman" w:hAnsi="Times New Roman" w:cs="Times New Roman"/>
           <w:iCs/>
           <w:lang w:val="en-GB"/>
         </w:rPr>
-        <w:t>dolor</w:t>
+        <w:t>Lorem ipsum dolor sit amet, consectetur adipiscing elit, sed do eiusmod tempor incididunt ut labore et dolore magna aliqua. Ut enim ad minim veniam, quis nostrud exercitation ullamco laboris nisi ut aliquip ex ea commodo consequat. Duis aute irure dolor in reprehenderit in voluptate velit esse cillum dolore eu fugiat nulla pariatur. Excepteur sint occaecat cupidatat non proident, sunt in culpa qui officia deserunt mollit anim id est laborum.</w:t>
       </w:r>
-      <w:proofErr w:type="spellEnd"/>
+    </w:p>
+    <w:p>
+      <w:pPr>
+        <w:ind w:left="0" w:firstLine="709"/>
+        <w:rPr>
+          <w:rFonts w:ascii="Times New Roman" w:eastAsia="Times New Roman" w:hAnsi="Times New Roman" w:cs="Times New Roman"/>
+          <w:iCs/>
+          <w:lang w:val="en-GB"/>
+        </w:rPr>
+      </w:pPr>
+    </w:p>
+    <w:p>
+      <w:pPr>
+        <w:ind w:left="0" w:firstLine="709"/>
+        <w:rPr>
+          <w:rFonts w:ascii="Times New Roman" w:eastAsia="Times New Roman" w:hAnsi="Times New Roman" w:cs="Times New Roman"/>
+          <w:iCs/>
+          <w:lang w:val="en-GB"/>
+        </w:rPr>
+      </w:pPr>
       <w:r>
         <w:rPr>
           <w:rFonts w:ascii="Times New Roman" w:eastAsia="Times New Roman" w:hAnsi="Times New Roman" w:cs="Times New Roman"/>
           <w:iCs/>
           <w:lang w:val="en-GB"/>
         </w:rPr>
-        <w:t xml:space="preserve"> sit </w:t>
-      </w:r>
-      <w:proofErr w:type="spellStart"/>
-      <w:r>
-        <w:rPr>
-          <w:rFonts w:ascii="Times New Roman" w:eastAsia="Times New Roman" w:hAnsi="Times New Roman" w:cs="Times New Roman"/>
-          <w:iCs/>
-          <w:lang w:val="en-GB"/>
-        </w:rPr>
-        <w:t>amet</w:t>
-      </w:r>
-      <w:proofErr w:type="spellEnd"/>
-      <w:r>
-        <w:rPr>
-          <w:rFonts w:ascii="Times New Roman" w:eastAsia="Times New Roman" w:hAnsi="Times New Roman" w:cs="Times New Roman"/>
-          <w:iCs/>
-          <w:lang w:val="en-GB"/>
-        </w:rPr>
-        <w:t xml:space="preserve">, </w:t>
-      </w:r>
-      <w:proofErr w:type="spellStart"/>
-      <w:r>
-        <w:rPr>
-          <w:rFonts w:ascii="Times New Roman" w:eastAsia="Times New Roman" w:hAnsi="Times New Roman" w:cs="Times New Roman"/>
-          <w:iCs/>
-          <w:lang w:val="en-GB"/>
-        </w:rPr>
-        <w:t>consectetur</w:t>
-      </w:r>
-      <w:proofErr w:type="spellEnd"/>
-      <w:r>
-        <w:rPr>
-          <w:rFonts w:ascii="Times New Roman" w:eastAsia="Times New Roman" w:hAnsi="Times New Roman" w:cs="Times New Roman"/>
-          <w:iCs/>
-          <w:lang w:val="en-GB"/>
-        </w:rPr>
-        <w:t xml:space="preserve"> </w:t>
-      </w:r>
-      <w:proofErr w:type="spellStart"/>
-      <w:r>
-        <w:rPr>
-          <w:rFonts w:ascii="Times New Roman" w:eastAsia="Times New Roman" w:hAnsi="Times New Roman" w:cs="Times New Roman"/>
-          <w:iCs/>
-          <w:lang w:val="en-GB"/>
-        </w:rPr>
-        <w:t>adipiscing</w:t>
-      </w:r>
-      <w:proofErr w:type="spellEnd"/>
-      <w:r>
-        <w:rPr>
-          <w:rFonts w:ascii="Times New Roman" w:eastAsia="Times New Roman" w:hAnsi="Times New Roman" w:cs="Times New Roman"/>
-          <w:iCs/>
-          <w:lang w:val="en-GB"/>
-        </w:rPr>
-        <w:t xml:space="preserve"> </w:t>
-      </w:r>
-      <w:proofErr w:type="spellStart"/>
-      <w:r>
-        <w:rPr>
-          <w:rFonts w:ascii="Times New Roman" w:eastAsia="Times New Roman" w:hAnsi="Times New Roman" w:cs="Times New Roman"/>
-          <w:iCs/>
-          <w:lang w:val="en-GB"/>
-        </w:rPr>
-        <w:t>elit</w:t>
-      </w:r>
-      <w:proofErr w:type="spellEnd"/>
-      <w:r>
-        <w:rPr>
-          <w:rFonts w:ascii="Times New Roman" w:eastAsia="Times New Roman" w:hAnsi="Times New Roman" w:cs="Times New Roman"/>
-          <w:iCs/>
-          <w:lang w:val="en-GB"/>
-        </w:rPr>
-        <w:t xml:space="preserve">, </w:t>
-      </w:r>
-      <w:proofErr w:type="spellStart"/>
-      <w:r>
-        <w:rPr>
-          <w:rFonts w:ascii="Times New Roman" w:eastAsia="Times New Roman" w:hAnsi="Times New Roman" w:cs="Times New Roman"/>
-          <w:iCs/>
-          <w:lang w:val="en-GB"/>
-        </w:rPr>
-        <w:t>sed</w:t>
-      </w:r>
-      <w:proofErr w:type="spellEnd"/>
-      <w:r>
-        <w:rPr>
-          <w:rFonts w:ascii="Times New Roman" w:eastAsia="Times New Roman" w:hAnsi="Times New Roman" w:cs="Times New Roman"/>
-          <w:iCs/>
-          <w:lang w:val="en-GB"/>
-        </w:rPr>
-        <w:t xml:space="preserve"> do </w:t>
-      </w:r>
-      <w:proofErr w:type="spellStart"/>
-      <w:r>
-        <w:rPr>
-          <w:rFonts w:ascii="Times New Roman" w:eastAsia="Times New Roman" w:hAnsi="Times New Roman" w:cs="Times New Roman"/>
-          <w:iCs/>
-          <w:lang w:val="en-GB"/>
-        </w:rPr>
-        <w:t>eiusmod</w:t>
-      </w:r>
-      <w:proofErr w:type="spellEnd"/>
-      <w:r>
-        <w:rPr>
-          <w:rFonts w:ascii="Times New Roman" w:eastAsia="Times New Roman" w:hAnsi="Times New Roman" w:cs="Times New Roman"/>
-          <w:iCs/>
-          <w:lang w:val="en-GB"/>
-        </w:rPr>
-        <w:t xml:space="preserve"> </w:t>
-      </w:r>
-      <w:proofErr w:type="spellStart"/>
-      <w:r>
-        <w:rPr>
-          <w:rFonts w:ascii="Times New Roman" w:eastAsia="Times New Roman" w:hAnsi="Times New Roman" w:cs="Times New Roman"/>
-          <w:iCs/>
-          <w:lang w:val="en-GB"/>
-        </w:rPr>
-        <w:t>tempor</w:t>
-      </w:r>
-      <w:proofErr w:type="spellEnd"/>
-      <w:r>
-        <w:rPr>
-          <w:rFonts w:ascii="Times New Roman" w:eastAsia="Times New Roman" w:hAnsi="Times New Roman" w:cs="Times New Roman"/>
-          <w:iCs/>
-          <w:lang w:val="en-GB"/>
-        </w:rPr>
-        <w:t xml:space="preserve"> </w:t>
-      </w:r>
-      <w:proofErr w:type="spellStart"/>
-      <w:r>
-        <w:rPr>
-          <w:rFonts w:ascii="Times New Roman" w:eastAsia="Times New Roman" w:hAnsi="Times New Roman" w:cs="Times New Roman"/>
-          <w:iCs/>
-          <w:lang w:val="en-GB"/>
-        </w:rPr>
-        <w:t>incididunt</w:t>
-      </w:r>
-      <w:proofErr w:type="spellEnd"/>
-      <w:r>
-        <w:rPr>
-          <w:rFonts w:ascii="Times New Roman" w:eastAsia="Times New Roman" w:hAnsi="Times New Roman" w:cs="Times New Roman"/>
-          <w:iCs/>
-          <w:lang w:val="en-GB"/>
-        </w:rPr>
-        <w:t xml:space="preserve"> </w:t>
-      </w:r>
-      <w:proofErr w:type="spellStart"/>
-      <w:r>
-        <w:rPr>
-          <w:rFonts w:ascii="Times New Roman" w:eastAsia="Times New Roman" w:hAnsi="Times New Roman" w:cs="Times New Roman"/>
-          <w:iCs/>
-          <w:lang w:val="en-GB"/>
-        </w:rPr>
-        <w:t>ut</w:t>
-      </w:r>
-      <w:proofErr w:type="spellEnd"/>
-      <w:r>
-        <w:rPr>
-          <w:rFonts w:ascii="Times New Roman" w:eastAsia="Times New Roman" w:hAnsi="Times New Roman" w:cs="Times New Roman"/>
-          <w:iCs/>
-          <w:lang w:val="en-GB"/>
-        </w:rPr>
-        <w:t xml:space="preserve"> </w:t>
-      </w:r>
-      <w:proofErr w:type="spellStart"/>
-      <w:r>
-        <w:rPr>
-          <w:rFonts w:ascii="Times New Roman" w:eastAsia="Times New Roman" w:hAnsi="Times New Roman" w:cs="Times New Roman"/>
-          <w:iCs/>
-          <w:lang w:val="en-GB"/>
-        </w:rPr>
-        <w:t>labore</w:t>
-      </w:r>
-      <w:proofErr w:type="spellEnd"/>
-      <w:r>
-        <w:rPr>
-          <w:rFonts w:ascii="Times New Roman" w:eastAsia="Times New Roman" w:hAnsi="Times New Roman" w:cs="Times New Roman"/>
-          <w:iCs/>
-          <w:lang w:val="en-GB"/>
-        </w:rPr>
-        <w:t xml:space="preserve"> et dolore magna </w:t>
-      </w:r>
-      <w:proofErr w:type="spellStart"/>
-      <w:r>
-        <w:rPr>
-          <w:rFonts w:ascii="Times New Roman" w:eastAsia="Times New Roman" w:hAnsi="Times New Roman" w:cs="Times New Roman"/>
-          <w:iCs/>
-          <w:lang w:val="en-GB"/>
-        </w:rPr>
-        <w:t>aliqua</w:t>
-      </w:r>
-      <w:proofErr w:type="spellEnd"/>
-      <w:r>
-        <w:rPr>
-          <w:rFonts w:ascii="Times New Roman" w:eastAsia="Times New Roman" w:hAnsi="Times New Roman" w:cs="Times New Roman"/>
-          <w:iCs/>
-          <w:lang w:val="en-GB"/>
-        </w:rPr>
-        <w:t xml:space="preserve">. Ut </w:t>
-      </w:r>
-      <w:proofErr w:type="spellStart"/>
-      <w:r>
-        <w:rPr>
-          <w:rFonts w:ascii="Times New Roman" w:eastAsia="Times New Roman" w:hAnsi="Times New Roman" w:cs="Times New Roman"/>
-          <w:iCs/>
-          <w:lang w:val="en-GB"/>
-        </w:rPr>
-        <w:t>enim</w:t>
-      </w:r>
-      <w:proofErr w:type="spellEnd"/>
-      <w:r>
-        <w:rPr>
-          <w:rFonts w:ascii="Times New Roman" w:eastAsia="Times New Roman" w:hAnsi="Times New Roman" w:cs="Times New Roman"/>
-          <w:iCs/>
-          <w:lang w:val="en-GB"/>
-        </w:rPr>
-        <w:t xml:space="preserve"> ad minim </w:t>
-      </w:r>
-      <w:proofErr w:type="spellStart"/>
-      <w:r>
-        <w:rPr>
-          <w:rFonts w:ascii="Times New Roman" w:eastAsia="Times New Roman" w:hAnsi="Times New Roman" w:cs="Times New Roman"/>
-          <w:iCs/>
-          <w:lang w:val="en-GB"/>
-        </w:rPr>
-        <w:t>veniam</w:t>
-      </w:r>
-      <w:proofErr w:type="spellEnd"/>
-      <w:r>
-        <w:rPr>
-          <w:rFonts w:ascii="Times New Roman" w:eastAsia="Times New Roman" w:hAnsi="Times New Roman" w:cs="Times New Roman"/>
-          <w:iCs/>
-          <w:lang w:val="en-GB"/>
-        </w:rPr>
-        <w:t xml:space="preserve">, </w:t>
-      </w:r>
-      <w:proofErr w:type="spellStart"/>
-      <w:r>
-        <w:rPr>
-          <w:rFonts w:ascii="Times New Roman" w:eastAsia="Times New Roman" w:hAnsi="Times New Roman" w:cs="Times New Roman"/>
-          <w:iCs/>
-          <w:lang w:val="en-GB"/>
-        </w:rPr>
-        <w:t>quis</w:t>
-      </w:r>
-      <w:proofErr w:type="spellEnd"/>
-      <w:r>
-        <w:rPr>
-          <w:rFonts w:ascii="Times New Roman" w:eastAsia="Times New Roman" w:hAnsi="Times New Roman" w:cs="Times New Roman"/>
-          <w:iCs/>
-          <w:lang w:val="en-GB"/>
-        </w:rPr>
-        <w:t xml:space="preserve"> </w:t>
-      </w:r>
-      <w:proofErr w:type="spellStart"/>
-      <w:r>
-        <w:rPr>
-          <w:rFonts w:ascii="Times New Roman" w:eastAsia="Times New Roman" w:hAnsi="Times New Roman" w:cs="Times New Roman"/>
-          <w:iCs/>
-          <w:lang w:val="en-GB"/>
-        </w:rPr>
-        <w:t>nostrud</w:t>
-      </w:r>
-      <w:proofErr w:type="spellEnd"/>
-      <w:r>
-        <w:rPr>
-          <w:rFonts w:ascii="Times New Roman" w:eastAsia="Times New Roman" w:hAnsi="Times New Roman" w:cs="Times New Roman"/>
-          <w:iCs/>
-          <w:lang w:val="en-GB"/>
-        </w:rPr>
-        <w:t xml:space="preserve"> exercitation </w:t>
-      </w:r>
-      <w:proofErr w:type="spellStart"/>
-      <w:r>
-        <w:rPr>
-          <w:rFonts w:ascii="Times New Roman" w:eastAsia="Times New Roman" w:hAnsi="Times New Roman" w:cs="Times New Roman"/>
-          <w:iCs/>
-          <w:lang w:val="en-GB"/>
-        </w:rPr>
-        <w:t>ullamco</w:t>
-      </w:r>
-      <w:proofErr w:type="spellEnd"/>
-      <w:r>
-        <w:rPr>
-          <w:rFonts w:ascii="Times New Roman" w:eastAsia="Times New Roman" w:hAnsi="Times New Roman" w:cs="Times New Roman"/>
-          <w:iCs/>
-          <w:lang w:val="en-GB"/>
-        </w:rPr>
-        <w:t xml:space="preserve"> </w:t>
-      </w:r>
-      <w:proofErr w:type="spellStart"/>
-      <w:r>
-        <w:rPr>
-          <w:rFonts w:ascii="Times New Roman" w:eastAsia="Times New Roman" w:hAnsi="Times New Roman" w:cs="Times New Roman"/>
-          <w:iCs/>
-          <w:lang w:val="en-GB"/>
-        </w:rPr>
-        <w:t>laboris</w:t>
-      </w:r>
-      <w:proofErr w:type="spellEnd"/>
-      <w:r>
-        <w:rPr>
-          <w:rFonts w:ascii="Times New Roman" w:eastAsia="Times New Roman" w:hAnsi="Times New Roman" w:cs="Times New Roman"/>
-          <w:iCs/>
-          <w:lang w:val="en-GB"/>
-        </w:rPr>
-        <w:t xml:space="preserve"> nisi </w:t>
-      </w:r>
-      <w:proofErr w:type="spellStart"/>
-      <w:r>
-        <w:rPr>
-          <w:rFonts w:ascii="Times New Roman" w:eastAsia="Times New Roman" w:hAnsi="Times New Roman" w:cs="Times New Roman"/>
-          <w:iCs/>
-          <w:lang w:val="en-GB"/>
-        </w:rPr>
-        <w:t>ut</w:t>
-      </w:r>
-      <w:proofErr w:type="spellEnd"/>
-      <w:r>
-        <w:rPr>
-          <w:rFonts w:ascii="Times New Roman" w:eastAsia="Times New Roman" w:hAnsi="Times New Roman" w:cs="Times New Roman"/>
-          <w:iCs/>
-          <w:lang w:val="en-GB"/>
-        </w:rPr>
-        <w:t xml:space="preserve"> </w:t>
-      </w:r>
-      <w:proofErr w:type="spellStart"/>
-      <w:r>
-        <w:rPr>
-          <w:rFonts w:ascii="Times New Roman" w:eastAsia="Times New Roman" w:hAnsi="Times New Roman" w:cs="Times New Roman"/>
-          <w:iCs/>
-          <w:lang w:val="en-GB"/>
-        </w:rPr>
-        <w:t>aliquip</w:t>
-      </w:r>
-      <w:proofErr w:type="spellEnd"/>
-      <w:r>
-        <w:rPr>
-          <w:rFonts w:ascii="Times New Roman" w:eastAsia="Times New Roman" w:hAnsi="Times New Roman" w:cs="Times New Roman"/>
-          <w:iCs/>
-          <w:lang w:val="en-GB"/>
-        </w:rPr>
-        <w:t xml:space="preserve"> ex </w:t>
-      </w:r>
-      <w:proofErr w:type="spellStart"/>
-      <w:r>
-        <w:rPr>
-          <w:rFonts w:ascii="Times New Roman" w:eastAsia="Times New Roman" w:hAnsi="Times New Roman" w:cs="Times New Roman"/>
-          <w:iCs/>
-          <w:lang w:val="en-GB"/>
-        </w:rPr>
-        <w:t>ea</w:t>
-      </w:r>
-      <w:proofErr w:type="spellEnd"/>
-      <w:r>
-        <w:rPr>
-          <w:rFonts w:ascii="Times New Roman" w:eastAsia="Times New Roman" w:hAnsi="Times New Roman" w:cs="Times New Roman"/>
-          <w:iCs/>
-          <w:lang w:val="en-GB"/>
-        </w:rPr>
-        <w:t xml:space="preserve"> </w:t>
-      </w:r>
-      <w:proofErr w:type="spellStart"/>
-      <w:r>
-        <w:rPr>
-          <w:rFonts w:ascii="Times New Roman" w:eastAsia="Times New Roman" w:hAnsi="Times New Roman" w:cs="Times New Roman"/>
-          <w:iCs/>
-          <w:lang w:val="en-GB"/>
-        </w:rPr>
-        <w:t>commodo</w:t>
-      </w:r>
-      <w:proofErr w:type="spellEnd"/>
-      <w:r>
-        <w:rPr>
-          <w:rFonts w:ascii="Times New Roman" w:eastAsia="Times New Roman" w:hAnsi="Times New Roman" w:cs="Times New Roman"/>
-          <w:iCs/>
-          <w:lang w:val="en-GB"/>
-        </w:rPr>
-        <w:t xml:space="preserve"> </w:t>
-      </w:r>
-      <w:proofErr w:type="spellStart"/>
-      <w:r>
-        <w:rPr>
-          <w:rFonts w:ascii="Times New Roman" w:eastAsia="Times New Roman" w:hAnsi="Times New Roman" w:cs="Times New Roman"/>
-          <w:iCs/>
-          <w:lang w:val="en-GB"/>
-        </w:rPr>
-        <w:t>consequat</w:t>
-      </w:r>
-      <w:proofErr w:type="spellEnd"/>
-      <w:r>
-        <w:rPr>
-          <w:rFonts w:ascii="Times New Roman" w:eastAsia="Times New Roman" w:hAnsi="Times New Roman" w:cs="Times New Roman"/>
-          <w:iCs/>
-          <w:lang w:val="en-GB"/>
-        </w:rPr>
-        <w:t xml:space="preserve">. Duis </w:t>
-      </w:r>
-      <w:proofErr w:type="spellStart"/>
-      <w:r>
-        <w:rPr>
-          <w:rFonts w:ascii="Times New Roman" w:eastAsia="Times New Roman" w:hAnsi="Times New Roman" w:cs="Times New Roman"/>
-          <w:iCs/>
-          <w:lang w:val="en-GB"/>
-        </w:rPr>
-        <w:t>aute</w:t>
-      </w:r>
-      <w:proofErr w:type="spellEnd"/>
-      <w:r>
-        <w:rPr>
-          <w:rFonts w:ascii="Times New Roman" w:eastAsia="Times New Roman" w:hAnsi="Times New Roman" w:cs="Times New Roman"/>
-          <w:iCs/>
-          <w:lang w:val="en-GB"/>
-        </w:rPr>
-        <w:t xml:space="preserve"> </w:t>
-      </w:r>
-      <w:proofErr w:type="spellStart"/>
-      <w:r>
-        <w:rPr>
-          <w:rFonts w:ascii="Times New Roman" w:eastAsia="Times New Roman" w:hAnsi="Times New Roman" w:cs="Times New Roman"/>
-          <w:iCs/>
-          <w:lang w:val="en-GB"/>
-        </w:rPr>
-        <w:t>irure</w:t>
-      </w:r>
-      <w:proofErr w:type="spellEnd"/>
-      <w:r>
-        <w:rPr>
-          <w:rFonts w:ascii="Times New Roman" w:eastAsia="Times New Roman" w:hAnsi="Times New Roman" w:cs="Times New Roman"/>
-          <w:iCs/>
-          <w:lang w:val="en-GB"/>
-        </w:rPr>
-        <w:t xml:space="preserve"> </w:t>
-      </w:r>
-      <w:proofErr w:type="spellStart"/>
-      <w:r>
-        <w:rPr>
-          <w:rFonts w:ascii="Times New Roman" w:eastAsia="Times New Roman" w:hAnsi="Times New Roman" w:cs="Times New Roman"/>
-          <w:iCs/>
-          <w:lang w:val="en-GB"/>
-        </w:rPr>
-        <w:t>dolor</w:t>
-      </w:r>
-      <w:proofErr w:type="spellEnd"/>
-      <w:r>
-        <w:rPr>
-          <w:rFonts w:ascii="Times New Roman" w:eastAsia="Times New Roman" w:hAnsi="Times New Roman" w:cs="Times New Roman"/>
-          <w:iCs/>
-          <w:lang w:val="en-GB"/>
-        </w:rPr>
-        <w:t xml:space="preserve"> in </w:t>
-      </w:r>
-      <w:proofErr w:type="spellStart"/>
-      <w:r>
-        <w:rPr>
-          <w:rFonts w:ascii="Times New Roman" w:eastAsia="Times New Roman" w:hAnsi="Times New Roman" w:cs="Times New Roman"/>
-          <w:iCs/>
-          <w:lang w:val="en-GB"/>
-        </w:rPr>
-        <w:t>reprehenderit</w:t>
-      </w:r>
-      <w:proofErr w:type="spellEnd"/>
-      <w:r>
-        <w:rPr>
-          <w:rFonts w:ascii="Times New Roman" w:eastAsia="Times New Roman" w:hAnsi="Times New Roman" w:cs="Times New Roman"/>
-          <w:iCs/>
-          <w:lang w:val="en-GB"/>
-        </w:rPr>
-        <w:t xml:space="preserve"> in </w:t>
-      </w:r>
-      <w:proofErr w:type="spellStart"/>
-      <w:r>
-        <w:rPr>
-          <w:rFonts w:ascii="Times New Roman" w:eastAsia="Times New Roman" w:hAnsi="Times New Roman" w:cs="Times New Roman"/>
-          <w:iCs/>
-          <w:lang w:val="en-GB"/>
-        </w:rPr>
-        <w:t>voluptate</w:t>
-      </w:r>
-      <w:proofErr w:type="spellEnd"/>
-      <w:r>
-        <w:rPr>
-          <w:rFonts w:ascii="Times New Roman" w:eastAsia="Times New Roman" w:hAnsi="Times New Roman" w:cs="Times New Roman"/>
-          <w:iCs/>
-          <w:lang w:val="en-GB"/>
-        </w:rPr>
-        <w:t xml:space="preserve"> </w:t>
-      </w:r>
-      <w:proofErr w:type="spellStart"/>
-      <w:r>
-        <w:rPr>
-          <w:rFonts w:ascii="Times New Roman" w:eastAsia="Times New Roman" w:hAnsi="Times New Roman" w:cs="Times New Roman"/>
-          <w:iCs/>
-          <w:lang w:val="en-GB"/>
-        </w:rPr>
-        <w:t>velit</w:t>
-      </w:r>
-      <w:proofErr w:type="spellEnd"/>
-      <w:r>
-        <w:rPr>
-          <w:rFonts w:ascii="Times New Roman" w:eastAsia="Times New Roman" w:hAnsi="Times New Roman" w:cs="Times New Roman"/>
-          <w:iCs/>
-          <w:lang w:val="en-GB"/>
-        </w:rPr>
-        <w:t xml:space="preserve"> </w:t>
-      </w:r>
-      <w:proofErr w:type="spellStart"/>
-      <w:r>
-        <w:rPr>
-          <w:rFonts w:ascii="Times New Roman" w:eastAsia="Times New Roman" w:hAnsi="Times New Roman" w:cs="Times New Roman"/>
-          <w:iCs/>
-          <w:lang w:val="en-GB"/>
-        </w:rPr>
-        <w:t>esse</w:t>
-      </w:r>
-      <w:proofErr w:type="spellEnd"/>
-      <w:r>
-        <w:rPr>
-          <w:rFonts w:ascii="Times New Roman" w:eastAsia="Times New Roman" w:hAnsi="Times New Roman" w:cs="Times New Roman"/>
-          <w:iCs/>
-          <w:lang w:val="en-GB"/>
-        </w:rPr>
-        <w:t xml:space="preserve"> </w:t>
-      </w:r>
-      <w:proofErr w:type="spellStart"/>
-      <w:r>
-        <w:rPr>
-          <w:rFonts w:ascii="Times New Roman" w:eastAsia="Times New Roman" w:hAnsi="Times New Roman" w:cs="Times New Roman"/>
-          <w:iCs/>
-          <w:lang w:val="en-GB"/>
-        </w:rPr>
-        <w:t>cillum</w:t>
-      </w:r>
-      <w:proofErr w:type="spellEnd"/>
-      <w:r>
-        <w:rPr>
-          <w:rFonts w:ascii="Times New Roman" w:eastAsia="Times New Roman" w:hAnsi="Times New Roman" w:cs="Times New Roman"/>
-          <w:iCs/>
-          <w:lang w:val="en-GB"/>
-        </w:rPr>
-        <w:t xml:space="preserve"> dolore </w:t>
-      </w:r>
-      <w:proofErr w:type="spellStart"/>
-      <w:r>
-        <w:rPr>
-          <w:rFonts w:ascii="Times New Roman" w:eastAsia="Times New Roman" w:hAnsi="Times New Roman" w:cs="Times New Roman"/>
-          <w:iCs/>
-          <w:lang w:val="en-GB"/>
-        </w:rPr>
-        <w:t>eu</w:t>
-      </w:r>
-      <w:proofErr w:type="spellEnd"/>
-      <w:r>
-        <w:rPr>
-          <w:rFonts w:ascii="Times New Roman" w:eastAsia="Times New Roman" w:hAnsi="Times New Roman" w:cs="Times New Roman"/>
-          <w:iCs/>
-          <w:lang w:val="en-GB"/>
-        </w:rPr>
-        <w:t xml:space="preserve"> </w:t>
-      </w:r>
-      <w:proofErr w:type="spellStart"/>
-      <w:r>
-        <w:rPr>
-          <w:rFonts w:ascii="Times New Roman" w:eastAsia="Times New Roman" w:hAnsi="Times New Roman" w:cs="Times New Roman"/>
-          <w:iCs/>
-          <w:lang w:val="en-GB"/>
-        </w:rPr>
-        <w:t>fugiat</w:t>
-      </w:r>
-      <w:proofErr w:type="spellEnd"/>
-      <w:r>
-        <w:rPr>
-          <w:rFonts w:ascii="Times New Roman" w:eastAsia="Times New Roman" w:hAnsi="Times New Roman" w:cs="Times New Roman"/>
-          <w:iCs/>
-          <w:lang w:val="en-GB"/>
-        </w:rPr>
-        <w:t xml:space="preserve"> </w:t>
-      </w:r>
-      <w:proofErr w:type="spellStart"/>
-      <w:r>
-        <w:rPr>
-          <w:rFonts w:ascii="Times New Roman" w:eastAsia="Times New Roman" w:hAnsi="Times New Roman" w:cs="Times New Roman"/>
-          <w:iCs/>
-          <w:lang w:val="en-GB"/>
-        </w:rPr>
-        <w:t>nulla</w:t>
-      </w:r>
-      <w:proofErr w:type="spellEnd"/>
-      <w:r>
-        <w:rPr>
-          <w:rFonts w:ascii="Times New Roman" w:eastAsia="Times New Roman" w:hAnsi="Times New Roman" w:cs="Times New Roman"/>
-          <w:iCs/>
-          <w:lang w:val="en-GB"/>
-        </w:rPr>
-        <w:t xml:space="preserve"> </w:t>
-      </w:r>
-      <w:proofErr w:type="spellStart"/>
-      <w:r>
-        <w:rPr>
-          <w:rFonts w:ascii="Times New Roman" w:eastAsia="Times New Roman" w:hAnsi="Times New Roman" w:cs="Times New Roman"/>
-          <w:iCs/>
-          <w:lang w:val="en-GB"/>
-        </w:rPr>
-        <w:t>pariatur</w:t>
-      </w:r>
-      <w:proofErr w:type="spellEnd"/>
-      <w:r>
-        <w:rPr>
-          <w:rFonts w:ascii="Times New Roman" w:eastAsia="Times New Roman" w:hAnsi="Times New Roman" w:cs="Times New Roman"/>
-          <w:iCs/>
-          <w:lang w:val="en-GB"/>
-        </w:rPr>
-        <w:t xml:space="preserve">. </w:t>
-      </w:r>
-      <w:proofErr w:type="spellStart"/>
-      <w:r>
-        <w:rPr>
-          <w:rFonts w:ascii="Times New Roman" w:eastAsia="Times New Roman" w:hAnsi="Times New Roman" w:cs="Times New Roman"/>
-          <w:iCs/>
-          <w:lang w:val="en-GB"/>
-        </w:rPr>
-        <w:t>Excepteur</w:t>
-      </w:r>
-      <w:proofErr w:type="spellEnd"/>
-      <w:r>
-        <w:rPr>
-          <w:rFonts w:ascii="Times New Roman" w:eastAsia="Times New Roman" w:hAnsi="Times New Roman" w:cs="Times New Roman"/>
-          <w:iCs/>
-          <w:lang w:val="en-GB"/>
-        </w:rPr>
-        <w:t xml:space="preserve"> </w:t>
-      </w:r>
-      <w:proofErr w:type="spellStart"/>
-      <w:r>
-        <w:rPr>
-          <w:rFonts w:ascii="Times New Roman" w:eastAsia="Times New Roman" w:hAnsi="Times New Roman" w:cs="Times New Roman"/>
-          <w:iCs/>
-          <w:lang w:val="en-GB"/>
-        </w:rPr>
-        <w:t>sint</w:t>
-      </w:r>
-      <w:proofErr w:type="spellEnd"/>
-      <w:r>
-        <w:rPr>
-          <w:rFonts w:ascii="Times New Roman" w:eastAsia="Times New Roman" w:hAnsi="Times New Roman" w:cs="Times New Roman"/>
-          <w:iCs/>
-          <w:lang w:val="en-GB"/>
-        </w:rPr>
-        <w:t xml:space="preserve"> </w:t>
-      </w:r>
-      <w:proofErr w:type="spellStart"/>
-      <w:r>
-        <w:rPr>
-          <w:rFonts w:ascii="Times New Roman" w:eastAsia="Times New Roman" w:hAnsi="Times New Roman" w:cs="Times New Roman"/>
-          <w:iCs/>
-          <w:lang w:val="en-GB"/>
-        </w:rPr>
-        <w:t>occaecat</w:t>
-      </w:r>
-      <w:proofErr w:type="spellEnd"/>
-      <w:r>
-        <w:rPr>
-          <w:rFonts w:ascii="Times New Roman" w:eastAsia="Times New Roman" w:hAnsi="Times New Roman" w:cs="Times New Roman"/>
-          <w:iCs/>
-          <w:lang w:val="en-GB"/>
-        </w:rPr>
-        <w:t xml:space="preserve"> </w:t>
-      </w:r>
-      <w:proofErr w:type="spellStart"/>
-      <w:r>
-        <w:rPr>
-          <w:rFonts w:ascii="Times New Roman" w:eastAsia="Times New Roman" w:hAnsi="Times New Roman" w:cs="Times New Roman"/>
-          <w:iCs/>
-          <w:lang w:val="en-GB"/>
-        </w:rPr>
-        <w:t>cupidatat</w:t>
-      </w:r>
-      <w:proofErr w:type="spellEnd"/>
-      <w:r>
-        <w:rPr>
-          <w:rFonts w:ascii="Times New Roman" w:eastAsia="Times New Roman" w:hAnsi="Times New Roman" w:cs="Times New Roman"/>
-          <w:iCs/>
-          <w:lang w:val="en-GB"/>
-        </w:rPr>
-        <w:t xml:space="preserve"> non </w:t>
-      </w:r>
-      <w:proofErr w:type="spellStart"/>
-      <w:r>
-        <w:rPr>
-          <w:rFonts w:ascii="Times New Roman" w:eastAsia="Times New Roman" w:hAnsi="Times New Roman" w:cs="Times New Roman"/>
-          <w:iCs/>
-          <w:lang w:val="en-GB"/>
-        </w:rPr>
-        <w:t>proident</w:t>
-      </w:r>
-      <w:proofErr w:type="spellEnd"/>
-      <w:r>
-        <w:rPr>
-          <w:rFonts w:ascii="Times New Roman" w:eastAsia="Times New Roman" w:hAnsi="Times New Roman" w:cs="Times New Roman"/>
-          <w:iCs/>
-          <w:lang w:val="en-GB"/>
-        </w:rPr>
-        <w:t xml:space="preserve">, sunt in culpa qui </w:t>
-      </w:r>
-      <w:proofErr w:type="spellStart"/>
-      <w:r>
-        <w:rPr>
-          <w:rFonts w:ascii="Times New Roman" w:eastAsia="Times New Roman" w:hAnsi="Times New Roman" w:cs="Times New Roman"/>
-          <w:iCs/>
-          <w:lang w:val="en-GB"/>
-        </w:rPr>
-        <w:t>officia</w:t>
-      </w:r>
-      <w:proofErr w:type="spellEnd"/>
-      <w:r>
-        <w:rPr>
-          <w:rFonts w:ascii="Times New Roman" w:eastAsia="Times New Roman" w:hAnsi="Times New Roman" w:cs="Times New Roman"/>
-          <w:iCs/>
-          <w:lang w:val="en-GB"/>
-        </w:rPr>
-        <w:t xml:space="preserve"> </w:t>
-      </w:r>
-      <w:proofErr w:type="spellStart"/>
-      <w:r>
-        <w:rPr>
-          <w:rFonts w:ascii="Times New Roman" w:eastAsia="Times New Roman" w:hAnsi="Times New Roman" w:cs="Times New Roman"/>
-          <w:iCs/>
-          <w:lang w:val="en-GB"/>
-        </w:rPr>
-        <w:t>deserunt</w:t>
-      </w:r>
-      <w:proofErr w:type="spellEnd"/>
-      <w:r>
-        <w:rPr>
-          <w:rFonts w:ascii="Times New Roman" w:eastAsia="Times New Roman" w:hAnsi="Times New Roman" w:cs="Times New Roman"/>
-          <w:iCs/>
-          <w:lang w:val="en-GB"/>
-        </w:rPr>
-        <w:t xml:space="preserve"> </w:t>
-      </w:r>
-      <w:proofErr w:type="spellStart"/>
-      <w:r>
-        <w:rPr>
-          <w:rFonts w:ascii="Times New Roman" w:eastAsia="Times New Roman" w:hAnsi="Times New Roman" w:cs="Times New Roman"/>
-          <w:iCs/>
-          <w:lang w:val="en-GB"/>
-        </w:rPr>
-        <w:t>mollit</w:t>
-      </w:r>
-      <w:proofErr w:type="spellEnd"/>
-      <w:r>
-        <w:rPr>
-          <w:rFonts w:ascii="Times New Roman" w:eastAsia="Times New Roman" w:hAnsi="Times New Roman" w:cs="Times New Roman"/>
-          <w:iCs/>
-          <w:lang w:val="en-GB"/>
-        </w:rPr>
-        <w:t xml:space="preserve"> </w:t>
-      </w:r>
-      <w:proofErr w:type="spellStart"/>
-      <w:r>
-        <w:rPr>
-          <w:rFonts w:ascii="Times New Roman" w:eastAsia="Times New Roman" w:hAnsi="Times New Roman" w:cs="Times New Roman"/>
-          <w:iCs/>
-          <w:lang w:val="en-GB"/>
-        </w:rPr>
-        <w:t>anim</w:t>
-      </w:r>
-      <w:proofErr w:type="spellEnd"/>
-      <w:r>
-        <w:rPr>
-          <w:rFonts w:ascii="Times New Roman" w:eastAsia="Times New Roman" w:hAnsi="Times New Roman" w:cs="Times New Roman"/>
-          <w:iCs/>
-          <w:lang w:val="en-GB"/>
-        </w:rPr>
-        <w:t xml:space="preserve"> id </w:t>
-      </w:r>
-      <w:proofErr w:type="spellStart"/>
-      <w:r>
-        <w:rPr>
-          <w:rFonts w:ascii="Times New Roman" w:eastAsia="Times New Roman" w:hAnsi="Times New Roman" w:cs="Times New Roman"/>
-          <w:iCs/>
-          <w:lang w:val="en-GB"/>
-        </w:rPr>
-        <w:t>est</w:t>
-      </w:r>
-      <w:proofErr w:type="spellEnd"/>
-      <w:r>
-        <w:rPr>
-          <w:rFonts w:ascii="Times New Roman" w:eastAsia="Times New Roman" w:hAnsi="Times New Roman" w:cs="Times New Roman"/>
-          <w:iCs/>
-          <w:lang w:val="en-GB"/>
-        </w:rPr>
-        <w:t xml:space="preserve"> </w:t>
-      </w:r>
-      <w:proofErr w:type="spellStart"/>
-      <w:r>
-        <w:rPr>
-          <w:rFonts w:ascii="Times New Roman" w:eastAsia="Times New Roman" w:hAnsi="Times New Roman" w:cs="Times New Roman"/>
-          <w:iCs/>
-          <w:lang w:val="en-GB"/>
-        </w:rPr>
-        <w:t>laborum</w:t>
-      </w:r>
-      <w:proofErr w:type="spellEnd"/>
-      <w:r>
-        <w:rPr>
-          <w:rFonts w:ascii="Times New Roman" w:eastAsia="Times New Roman" w:hAnsi="Times New Roman" w:cs="Times New Roman"/>
-          <w:iCs/>
-          <w:lang w:val="en-GB"/>
-        </w:rPr>
-        <w:t>.</w:t>
+        <w:t>Integer aliquam purus. Quisque lorem tortor fringilla sed, vestibulum id, eleifend justo vel bibendum sapien massa ac turpis faucibus orci luctus non, consectetuer lobortis quis, varius in, purus. Integer ultrices posuere cubilia Curae, Nulla ipsum dolor lacus, suscipit adipiscing.</w:t>
       </w:r>
     </w:p>
     <w:sectPr>

</xml_diff>